<commit_message>
Adds template page with all team members
</commit_message>
<xml_diff>
--- a/Domain_model_v0-1.docx
+++ b/Domain_model_v0-1.docx
@@ -4,84 +4,24 @@
   <w:body>
     <w:p>
       <w:pPr>
-        <w:rPr>
-          <w:b/>
-          <w:bCs/>
-          <w:sz w:val="72"/>
-          <w:szCs w:val="72"/>
-        </w:rPr>
-      </w:pPr>
-      <w:r>
-        <w:rPr>
-          <w:b/>
-          <w:bCs/>
-          <w:sz w:val="72"/>
-          <w:szCs w:val="72"/>
-        </w:rPr>
+        <w:pStyle w:val="a4"/>
+      </w:pPr>
+      <w:r>
         <w:t>Domain</w:t>
       </w:r>
       <w:r>
-        <w:rPr>
-          <w:b/>
-          <w:bCs/>
-          <w:sz w:val="72"/>
-          <w:szCs w:val="72"/>
-        </w:rPr>
         <w:t xml:space="preserve"> </w:t>
       </w:r>
       <w:r>
-        <w:rPr>
-          <w:b/>
-          <w:bCs/>
-          <w:sz w:val="72"/>
-          <w:szCs w:val="72"/>
-        </w:rPr>
         <w:t>model v0.1</w:t>
       </w:r>
     </w:p>
     <w:p>
       <w:pPr>
-        <w:rPr>
-          <w:sz w:val="44"/>
-          <w:szCs w:val="44"/>
-        </w:rPr>
-      </w:pPr>
-      <w:r>
-        <w:rPr>
-          <w:sz w:val="44"/>
-          <w:szCs w:val="44"/>
-          <w:lang w:val="el-GR"/>
-        </w:rPr>
-        <w:t>Ονομασία</w:t>
-      </w:r>
-      <w:r>
-        <w:rPr>
-          <w:sz w:val="44"/>
-          <w:szCs w:val="44"/>
-        </w:rPr>
-        <w:t xml:space="preserve"> </w:t>
-      </w:r>
-      <w:r>
-        <w:rPr>
-          <w:sz w:val="44"/>
-          <w:szCs w:val="44"/>
-          <w:lang w:val="el-GR"/>
-        </w:rPr>
-        <w:t>έργου</w:t>
-      </w:r>
-      <w:r>
-        <w:rPr>
-          <w:sz w:val="44"/>
-          <w:szCs w:val="44"/>
-        </w:rPr>
-        <w:t xml:space="preserve">: </w:t>
-      </w:r>
+        <w:pStyle w:val="a5"/>
+      </w:pPr>
       <w:proofErr w:type="spellStart"/>
       <w:r>
-        <w:rPr>
-          <w:sz w:val="44"/>
-          <w:szCs w:val="44"/>
-        </w:rPr>
         <w:t>GymBuddy</w:t>
       </w:r>
       <w:proofErr w:type="spellEnd"/>
@@ -101,14 +41,30 @@
           <w:szCs w:val="32"/>
         </w:rPr>
       </w:pPr>
+    </w:p>
+    <w:p>
+      <w:pPr>
+        <w:rPr>
+          <w:sz w:val="32"/>
+          <w:szCs w:val="32"/>
+        </w:rPr>
+      </w:pPr>
       <w:r>
         <w:rPr>
           <w:noProof/>
         </w:rPr>
         <w:drawing>
-          <wp:inline distT="0" distB="0" distL="0" distR="0" wp14:anchorId="3856B815" wp14:editId="3F9EBED5">
-            <wp:extent cx="5559117" cy="3127597"/>
-            <wp:effectExtent l="0" t="0" r="3810" b="0"/>
+          <wp:anchor distT="0" distB="0" distL="114300" distR="114300" simplePos="0" relativeHeight="251658240" behindDoc="1" locked="0" layoutInCell="1" allowOverlap="1" wp14:anchorId="3856B815" wp14:editId="58DA6B49">
+            <wp:simplePos x="2397760" y="3157220"/>
+            <wp:positionH relativeFrom="margin">
+              <wp:align>center</wp:align>
+            </wp:positionH>
+            <wp:positionV relativeFrom="margin">
+              <wp:align>center</wp:align>
+            </wp:positionV>
+            <wp:extent cx="3251835" cy="2987040"/>
+            <wp:effectExtent l="0" t="0" r="5715" b="3810"/>
+            <wp:wrapSquare wrapText="bothSides"/>
             <wp:docPr id="2" name="Εικόνα 2"/>
             <wp:cNvGraphicFramePr>
               <a:graphicFrameLocks xmlns:a="http://schemas.openxmlformats.org/drawingml/2006/main" noChangeAspect="1"/>
@@ -122,7 +78,7 @@
                       <a:picLocks noChangeAspect="1" noChangeArrowheads="1"/>
                     </pic:cNvPicPr>
                   </pic:nvPicPr>
-                  <pic:blipFill>
+                  <pic:blipFill rotWithShape="1">
                     <a:blip r:embed="rId5">
                       <a:extLst>
                         <a:ext uri="{28A0092B-C50C-407E-A947-70E740481C1C}">
@@ -130,15 +86,13 @@
                         </a:ext>
                       </a:extLst>
                     </a:blip>
-                    <a:srcRect/>
-                    <a:stretch>
-                      <a:fillRect/>
-                    </a:stretch>
+                    <a:srcRect r="63095" b="39743"/>
+                    <a:stretch/>
                   </pic:blipFill>
                   <pic:spPr bwMode="auto">
                     <a:xfrm>
                       <a:off x="0" y="0"/>
-                      <a:ext cx="5575334" cy="3136721"/>
+                      <a:ext cx="3251835" cy="2987040"/>
                     </a:xfrm>
                     <a:prstGeom prst="rect">
                       <a:avLst/>
@@ -147,11 +101,22 @@
                     <a:ln>
                       <a:noFill/>
                     </a:ln>
+                    <a:extLst>
+                      <a:ext uri="{53640926-AAD7-44D8-BBD7-CCE9431645EC}">
+                        <a14:shadowObscured xmlns:a14="http://schemas.microsoft.com/office/drawing/2010/main"/>
+                      </a:ext>
+                    </a:extLst>
                   </pic:spPr>
                 </pic:pic>
               </a:graphicData>
             </a:graphic>
-          </wp:inline>
+            <wp14:sizeRelH relativeFrom="margin">
+              <wp14:pctWidth>0</wp14:pctWidth>
+            </wp14:sizeRelH>
+            <wp14:sizeRelV relativeFrom="margin">
+              <wp14:pctHeight>0</wp14:pctHeight>
+            </wp14:sizeRelV>
+          </wp:anchor>
         </w:drawing>
       </w:r>
     </w:p>
@@ -224,88 +189,149 @@
         <w:rPr>
           <w:sz w:val="32"/>
           <w:szCs w:val="32"/>
-          <w:lang w:val="el-GR"/>
-        </w:rPr>
-      </w:pPr>
-      <w:r>
-        <w:rPr>
-          <w:sz w:val="32"/>
-          <w:szCs w:val="32"/>
-        </w:rPr>
-        <w:lastRenderedPageBreak/>
-        <w:t>editor</w:t>
-      </w:r>
-      <w:r>
-        <w:rPr>
-          <w:sz w:val="32"/>
-          <w:szCs w:val="32"/>
+        </w:rPr>
+      </w:pPr>
+    </w:p>
+    <w:p>
+      <w:pPr>
+        <w:rPr>
+          <w:sz w:val="32"/>
+          <w:szCs w:val="32"/>
+        </w:rPr>
+      </w:pPr>
+    </w:p>
+    <w:p>
+      <w:pPr>
+        <w:rPr>
+          <w:sz w:val="32"/>
+          <w:szCs w:val="32"/>
+        </w:rPr>
+      </w:pPr>
+    </w:p>
+    <w:p>
+      <w:pPr>
+        <w:rPr>
+          <w:sz w:val="32"/>
+          <w:szCs w:val="32"/>
+        </w:rPr>
+      </w:pPr>
+    </w:p>
+    <w:p>
+      <w:pPr>
+        <w:rPr>
+          <w:sz w:val="32"/>
+          <w:szCs w:val="32"/>
+        </w:rPr>
+      </w:pPr>
+    </w:p>
+    <w:p>
+      <w:pPr>
+        <w:rPr>
+          <w:sz w:val="32"/>
+          <w:szCs w:val="32"/>
+        </w:rPr>
+      </w:pPr>
+    </w:p>
+    <w:p>
+      <w:pPr>
+        <w:rPr>
+          <w:rStyle w:val="a6"/>
+        </w:rPr>
+      </w:pPr>
+      <w:r>
+        <w:rPr>
+          <w:rStyle w:val="a6"/>
+        </w:rPr>
+        <w:t>E</w:t>
+      </w:r>
+      <w:r>
+        <w:rPr>
+          <w:rStyle w:val="a6"/>
+        </w:rPr>
+        <w:t>ditor</w:t>
+      </w:r>
+      <w:r>
+        <w:rPr>
+          <w:rStyle w:val="a6"/>
         </w:rPr>
         <w:t>s</w:t>
       </w:r>
       <w:r>
         <w:rPr>
-          <w:sz w:val="32"/>
-          <w:szCs w:val="32"/>
-          <w:lang w:val="el-GR"/>
+          <w:rStyle w:val="a6"/>
         </w:rPr>
         <w:t xml:space="preserve">:  </w:t>
       </w:r>
-      <w:r>
-        <w:rPr>
-          <w:sz w:val="32"/>
-          <w:szCs w:val="32"/>
-          <w:lang w:val="el-GR"/>
-        </w:rPr>
-        <w:t>ΓΙΑΝΝΑΚΗΣ</w:t>
-      </w:r>
-      <w:r>
-        <w:rPr>
-          <w:sz w:val="32"/>
-          <w:szCs w:val="32"/>
-          <w:lang w:val="el-GR"/>
+      <w:proofErr w:type="spellStart"/>
+      <w:r>
+        <w:rPr>
+          <w:rStyle w:val="a6"/>
+        </w:rPr>
+        <w:t>Γι</w:t>
+      </w:r>
+      <w:proofErr w:type="spellEnd"/>
+      <w:r>
+        <w:rPr>
+          <w:rStyle w:val="a6"/>
+        </w:rPr>
+        <w:t xml:space="preserve">αννάκης </w:t>
+      </w:r>
+      <w:proofErr w:type="spellStart"/>
+      <w:r>
+        <w:rPr>
+          <w:rStyle w:val="a6"/>
+        </w:rPr>
+        <w:t>Εμμ</w:t>
+      </w:r>
+      <w:proofErr w:type="spellEnd"/>
+      <w:r>
+        <w:rPr>
+          <w:rStyle w:val="a6"/>
+        </w:rPr>
+        <w:t xml:space="preserve">ανουήλ - </w:t>
+      </w:r>
+      <w:proofErr w:type="spellStart"/>
+      <w:r>
+        <w:rPr>
+          <w:rStyle w:val="a6"/>
+        </w:rPr>
+        <w:t>Δημήτριος</w:t>
+      </w:r>
+      <w:proofErr w:type="spellEnd"/>
+      <w:r>
+        <w:rPr>
+          <w:rStyle w:val="a6"/>
+        </w:rPr>
+        <w:t xml:space="preserve">, </w:t>
+      </w:r>
+      <w:r>
+        <w:rPr>
+          <w:rStyle w:val="a6"/>
+        </w:rPr>
+        <w:t>Παπαθανα</w:t>
+      </w:r>
+      <w:proofErr w:type="spellStart"/>
+      <w:r>
+        <w:rPr>
+          <w:rStyle w:val="a6"/>
+        </w:rPr>
+        <w:t>σίου</w:t>
+      </w:r>
+      <w:proofErr w:type="spellEnd"/>
+      <w:r>
+        <w:rPr>
+          <w:rStyle w:val="a6"/>
         </w:rPr>
         <w:t xml:space="preserve"> </w:t>
       </w:r>
-      <w:r>
-        <w:rPr>
-          <w:sz w:val="32"/>
-          <w:szCs w:val="32"/>
-          <w:lang w:val="el-GR"/>
-        </w:rPr>
-        <w:t>ΕΜΜΑΝΟΥΗΛ</w:t>
-      </w:r>
-      <w:r>
-        <w:rPr>
-          <w:sz w:val="32"/>
-          <w:szCs w:val="32"/>
-          <w:lang w:val="el-GR"/>
-        </w:rPr>
-        <w:t xml:space="preserve"> </w:t>
-      </w:r>
-      <w:r>
-        <w:rPr>
-          <w:sz w:val="32"/>
-          <w:szCs w:val="32"/>
-          <w:lang w:val="el-GR"/>
-        </w:rPr>
-        <w:t>ΔΗΜΗΤΡΙΟΣ</w:t>
-      </w:r>
-      <w:r>
-        <w:rPr>
-          <w:sz w:val="32"/>
-          <w:szCs w:val="32"/>
-          <w:lang w:val="el-GR"/>
-        </w:rPr>
-        <w:t xml:space="preserve">, </w:t>
-      </w:r>
-      <w:r>
-        <w:rPr>
-          <w:sz w:val="32"/>
-          <w:szCs w:val="32"/>
-          <w:lang w:val="el-GR"/>
-        </w:rPr>
-        <w:t>ΠΑΠΑΘΑΝΑΣΙΟΥ ΑΛΕΞΙΟΣ</w:t>
-      </w:r>
+      <w:proofErr w:type="spellStart"/>
+      <w:r>
+        <w:rPr>
+          <w:rStyle w:val="a6"/>
+        </w:rPr>
+        <w:t>Αλέξιος</w:t>
+      </w:r>
+      <w:proofErr w:type="spellEnd"/>
     </w:p>
     <w:p>
       <w:pPr>
@@ -313,90 +339,516 @@
           <w:tab w:val="left" w:pos="3735"/>
         </w:tabs>
         <w:rPr>
-          <w:sz w:val="32"/>
-          <w:szCs w:val="32"/>
-        </w:rPr>
-      </w:pPr>
-      <w:r>
-        <w:rPr>
-          <w:sz w:val="32"/>
-          <w:szCs w:val="32"/>
-        </w:rPr>
-        <w:t>peer</w:t>
-      </w:r>
-      <w:r>
-        <w:rPr>
-          <w:sz w:val="32"/>
-          <w:szCs w:val="32"/>
+          <w:rStyle w:val="a6"/>
+        </w:rPr>
+      </w:pPr>
+      <w:r>
+        <w:rPr>
+          <w:rStyle w:val="a6"/>
+        </w:rPr>
+        <w:t>P</w:t>
+      </w:r>
+      <w:r>
+        <w:rPr>
+          <w:rStyle w:val="a6"/>
+        </w:rPr>
+        <w:t>eer reviewer:</w:t>
+      </w:r>
+      <w:r>
+        <w:rPr>
+          <w:rStyle w:val="a6"/>
         </w:rPr>
         <w:t xml:space="preserve"> </w:t>
       </w:r>
-      <w:r>
-        <w:rPr>
-          <w:sz w:val="32"/>
-          <w:szCs w:val="32"/>
-        </w:rPr>
-        <w:t>reviewer</w:t>
-      </w:r>
-      <w:r>
-        <w:rPr>
-          <w:sz w:val="32"/>
-          <w:szCs w:val="32"/>
-        </w:rPr>
-        <w:t>:</w:t>
-      </w:r>
-      <w:r>
-        <w:rPr>
-          <w:sz w:val="32"/>
-          <w:szCs w:val="32"/>
+      <w:proofErr w:type="spellStart"/>
+      <w:r>
+        <w:rPr>
+          <w:rStyle w:val="a6"/>
+        </w:rPr>
+        <w:t>Μηλιώνης</w:t>
+      </w:r>
+      <w:proofErr w:type="spellEnd"/>
+      <w:r>
+        <w:rPr>
+          <w:rStyle w:val="a6"/>
         </w:rPr>
         <w:t xml:space="preserve"> </w:t>
       </w:r>
       <w:r>
         <w:rPr>
-          <w:sz w:val="32"/>
-          <w:szCs w:val="32"/>
-          <w:lang w:val="el-GR"/>
-        </w:rPr>
-        <w:t>ΜΗΛΙΩΝΗΣ</w:t>
-      </w:r>
-      <w:r>
-        <w:rPr>
-          <w:sz w:val="32"/>
-          <w:szCs w:val="32"/>
+          <w:rStyle w:val="a6"/>
+        </w:rPr>
+        <w:t>Βα</w:t>
+      </w:r>
+      <w:proofErr w:type="spellStart"/>
+      <w:r>
+        <w:rPr>
+          <w:rStyle w:val="a6"/>
+        </w:rPr>
+        <w:t>σίλειος</w:t>
+      </w:r>
+      <w:proofErr w:type="spellEnd"/>
+    </w:p>
+    <w:p>
+      <w:pPr>
+        <w:rPr>
+          <w:sz w:val="32"/>
+          <w:szCs w:val="32"/>
+          <w:lang w:val="el-GR"/>
+        </w:rPr>
+      </w:pPr>
+      <w:r>
+        <w:rPr>
+          <w:sz w:val="32"/>
+          <w:szCs w:val="32"/>
+          <w:lang w:val="el-GR"/>
+        </w:rPr>
+        <w:br w:type="page"/>
+      </w:r>
+    </w:p>
+    <w:p>
+      <w:pPr>
+        <w:rPr>
+          <w:rStyle w:val="a7"/>
+          <w:lang w:val="el-GR"/>
+        </w:rPr>
+      </w:pPr>
+      <w:r>
+        <w:rPr>
+          <w:rStyle w:val="a7"/>
+          <w:lang w:val="el-GR"/>
+        </w:rPr>
+        <w:lastRenderedPageBreak/>
+        <w:t xml:space="preserve">Σύνθεση ομάδας </w:t>
+      </w:r>
+    </w:p>
+    <w:p>
+      <w:pPr>
+        <w:rPr>
+          <w:rStyle w:val="a7"/>
+          <w:lang w:val="el-GR"/>
+        </w:rPr>
+      </w:pPr>
+      <w:r>
+        <w:rPr>
+          <w:rStyle w:val="a7"/>
+          <w:lang w:val="el-GR"/>
+        </w:rPr>
+        <w:t>Παρακάτω αναφέρονται τα στοιχεία των μελών της ομάδας μας:</w:t>
+      </w:r>
+    </w:p>
+    <w:p>
+      <w:pPr>
+        <w:pStyle w:val="a3"/>
+        <w:numPr>
+          <w:ilvl w:val="0"/>
+          <w:numId w:val="2"/>
+        </w:numPr>
+        <w:spacing w:line="252" w:lineRule="auto"/>
+        <w:rPr>
+          <w:rStyle w:val="a7"/>
+        </w:rPr>
+      </w:pPr>
+      <w:r>
+        <w:rPr>
+          <w:rStyle w:val="a7"/>
+        </w:rPr>
+        <w:t>ΓΙΑΝΝΑΚΗΣ ΕΜΜΑΝΟΥΗΛ ΔΗΜΗΤΡΙΟΣ, 1067491, Δ’ ΕΤΟΣ</w:t>
+      </w:r>
+    </w:p>
+    <w:p>
+      <w:pPr>
+        <w:pStyle w:val="a3"/>
+        <w:numPr>
+          <w:ilvl w:val="0"/>
+          <w:numId w:val="2"/>
+        </w:numPr>
+        <w:spacing w:line="252" w:lineRule="auto"/>
+        <w:rPr>
+          <w:rStyle w:val="a7"/>
+        </w:rPr>
+      </w:pPr>
+      <w:r>
+        <w:rPr>
+          <w:rStyle w:val="a7"/>
+        </w:rPr>
+        <w:t>ΚΑΒΟΥΛΑΣ ΑΛΕΞΑΝΔΡΟΣ, 1067498, Δ’ ΕΤΟΣ</w:t>
+      </w:r>
+    </w:p>
+    <w:p>
+      <w:pPr>
+        <w:pStyle w:val="a3"/>
+        <w:numPr>
+          <w:ilvl w:val="0"/>
+          <w:numId w:val="2"/>
+        </w:numPr>
+        <w:spacing w:line="252" w:lineRule="auto"/>
+        <w:rPr>
+          <w:rStyle w:val="a7"/>
+        </w:rPr>
+      </w:pPr>
+      <w:r>
+        <w:rPr>
+          <w:rStyle w:val="a7"/>
+        </w:rPr>
+        <w:t xml:space="preserve">ΜΗΛΙΩΝΗΣ ΒΑΣΙΛΕΙΟΣ, </w:t>
+      </w:r>
+      <w:proofErr w:type="gramStart"/>
+      <w:r>
+        <w:rPr>
+          <w:rStyle w:val="a7"/>
+        </w:rPr>
+        <w:t>1067415,  Δ</w:t>
+      </w:r>
+      <w:proofErr w:type="gramEnd"/>
+      <w:r>
+        <w:rPr>
+          <w:rStyle w:val="a7"/>
+        </w:rPr>
+        <w:t>’ ΕΤΟΣ</w:t>
+      </w:r>
+    </w:p>
+    <w:p>
+      <w:pPr>
+        <w:pStyle w:val="a3"/>
+        <w:numPr>
+          <w:ilvl w:val="0"/>
+          <w:numId w:val="2"/>
+        </w:numPr>
+        <w:spacing w:line="252" w:lineRule="auto"/>
+        <w:rPr>
+          <w:rStyle w:val="a7"/>
+        </w:rPr>
+      </w:pPr>
+      <w:r>
+        <w:rPr>
+          <w:rStyle w:val="a7"/>
+        </w:rPr>
+        <w:t>ΜΠΟΛΙΑΣ ΑΡΙΣΤΕΙΔΗΣ, 1069910, Δ’ ΕΤΟΣ</w:t>
+      </w:r>
+    </w:p>
+    <w:p>
+      <w:pPr>
+        <w:pStyle w:val="a3"/>
+        <w:numPr>
+          <w:ilvl w:val="0"/>
+          <w:numId w:val="2"/>
+        </w:numPr>
+        <w:spacing w:line="252" w:lineRule="auto"/>
+        <w:rPr>
+          <w:rStyle w:val="a7"/>
+        </w:rPr>
+      </w:pPr>
+      <w:r>
+        <w:rPr>
+          <w:rStyle w:val="a7"/>
+        </w:rPr>
+        <w:t>ΠΑΠΑΘΑΝΑΣΙΟΥ ΑΛΕΞΙΟΣ, 1067501, Δ’ ΕΤΟΣ</w:t>
+      </w:r>
+    </w:p>
+    <w:p/>
+    <w:p/>
+    <w:p>
+      <w:pPr>
+        <w:rPr>
+          <w:i/>
+          <w:iCs/>
+          <w:color w:val="404040" w:themeColor="text1" w:themeTint="BF"/>
+          <w:lang w:val="el-GR"/>
+        </w:rPr>
+      </w:pPr>
+      <w:r>
+        <w:rPr>
+          <w:i/>
+          <w:iCs/>
+          <w:color w:val="404040" w:themeColor="text1" w:themeTint="BF"/>
+          <w:lang w:val="el-GR"/>
+        </w:rPr>
+        <w:t xml:space="preserve">Το </w:t>
+      </w:r>
+      <w:r>
+        <w:rPr>
+          <w:i/>
+          <w:iCs/>
+          <w:color w:val="404040" w:themeColor="text1" w:themeTint="BF"/>
+        </w:rPr>
+        <w:t>project</w:t>
+      </w:r>
+      <w:r>
+        <w:rPr>
+          <w:i/>
+          <w:iCs/>
+          <w:color w:val="404040" w:themeColor="text1" w:themeTint="BF"/>
+          <w:lang w:val="el-GR"/>
+        </w:rPr>
+        <w:t xml:space="preserve"> μας αναπτύσσεται στο </w:t>
+      </w:r>
+      <w:proofErr w:type="spellStart"/>
+      <w:r>
+        <w:rPr>
+          <w:i/>
+          <w:iCs/>
+          <w:color w:val="404040" w:themeColor="text1" w:themeTint="BF"/>
+        </w:rPr>
+        <w:t>Github</w:t>
+      </w:r>
+      <w:proofErr w:type="spellEnd"/>
+      <w:r>
+        <w:rPr>
+          <w:i/>
+          <w:iCs/>
+          <w:color w:val="404040" w:themeColor="text1" w:themeTint="BF"/>
+          <w:lang w:val="el-GR"/>
+        </w:rPr>
+        <w:t xml:space="preserve"> , στον παρακάτω σύνδεσμο:</w:t>
+      </w:r>
+    </w:p>
+    <w:p>
+      <w:pPr>
+        <w:rPr>
+          <w:i/>
+          <w:iCs/>
+          <w:color w:val="404040" w:themeColor="text1" w:themeTint="BF"/>
+          <w:lang w:val="el-GR"/>
+        </w:rPr>
+      </w:pPr>
+      <w:hyperlink r:id="rId6" w:history="1">
+        <w:r>
+          <w:rPr>
+            <w:rStyle w:val="-"/>
+            <w:i/>
+            <w:iCs/>
+          </w:rPr>
+          <w:t>https</w:t>
+        </w:r>
+        <w:r>
+          <w:rPr>
+            <w:rStyle w:val="-"/>
+            <w:i/>
+            <w:iCs/>
+            <w:lang w:val="el-GR"/>
+          </w:rPr>
+          <w:t>://</w:t>
+        </w:r>
+        <w:proofErr w:type="spellStart"/>
+        <w:r>
+          <w:rPr>
+            <w:rStyle w:val="-"/>
+            <w:i/>
+            <w:iCs/>
+          </w:rPr>
+          <w:t>github</w:t>
+        </w:r>
+        <w:proofErr w:type="spellEnd"/>
+        <w:r>
+          <w:rPr>
+            <w:rStyle w:val="-"/>
+            <w:i/>
+            <w:iCs/>
+            <w:lang w:val="el-GR"/>
+          </w:rPr>
+          <w:t>.</w:t>
+        </w:r>
+        <w:r>
+          <w:rPr>
+            <w:rStyle w:val="-"/>
+            <w:i/>
+            <w:iCs/>
+          </w:rPr>
+          <w:t>com</w:t>
+        </w:r>
+        <w:r>
+          <w:rPr>
+            <w:rStyle w:val="-"/>
+            <w:i/>
+            <w:iCs/>
+            <w:lang w:val="el-GR"/>
+          </w:rPr>
+          <w:t>/</w:t>
+        </w:r>
+        <w:proofErr w:type="spellStart"/>
+        <w:r>
+          <w:rPr>
+            <w:rStyle w:val="-"/>
+            <w:i/>
+            <w:iCs/>
+          </w:rPr>
+          <w:t>vasMil</w:t>
+        </w:r>
+        <w:proofErr w:type="spellEnd"/>
+        <w:r>
+          <w:rPr>
+            <w:rStyle w:val="-"/>
+            <w:i/>
+            <w:iCs/>
+            <w:lang w:val="el-GR"/>
+          </w:rPr>
+          <w:t>/</w:t>
+        </w:r>
+        <w:proofErr w:type="spellStart"/>
+        <w:r>
+          <w:rPr>
+            <w:rStyle w:val="-"/>
+            <w:i/>
+            <w:iCs/>
+          </w:rPr>
+          <w:t>GymBuddy</w:t>
+        </w:r>
+        <w:proofErr w:type="spellEnd"/>
+      </w:hyperlink>
+    </w:p>
+    <w:p>
+      <w:pPr>
+        <w:ind w:firstLine="720"/>
+        <w:rPr>
+          <w:i/>
+          <w:iCs/>
+          <w:color w:val="404040" w:themeColor="text1" w:themeTint="BF"/>
+          <w:lang w:val="el-GR"/>
+        </w:rPr>
+      </w:pPr>
+      <w:r>
+        <w:rPr>
+          <w:i/>
+          <w:iCs/>
+          <w:color w:val="404040" w:themeColor="text1" w:themeTint="BF"/>
+          <w:lang w:val="el-GR"/>
+        </w:rPr>
+        <w:t xml:space="preserve">Επιλέξαμε να το χρησιμοποιήσουμε και για τα αρχεία </w:t>
+      </w:r>
+      <w:r>
+        <w:rPr>
+          <w:i/>
+          <w:iCs/>
+          <w:color w:val="404040" w:themeColor="text1" w:themeTint="BF"/>
+        </w:rPr>
+        <w:t>word</w:t>
+      </w:r>
+      <w:r>
+        <w:rPr>
+          <w:i/>
+          <w:iCs/>
+          <w:color w:val="404040" w:themeColor="text1" w:themeTint="BF"/>
+          <w:lang w:val="el-GR"/>
+        </w:rPr>
+        <w:t xml:space="preserve">. Επειδή όμως το </w:t>
+      </w:r>
+      <w:r>
+        <w:rPr>
+          <w:i/>
+          <w:iCs/>
+          <w:color w:val="404040" w:themeColor="text1" w:themeTint="BF"/>
+        </w:rPr>
+        <w:t>git</w:t>
+      </w:r>
+      <w:r>
+        <w:rPr>
+          <w:i/>
+          <w:iCs/>
+          <w:color w:val="404040" w:themeColor="text1" w:themeTint="BF"/>
+          <w:lang w:val="el-GR"/>
+        </w:rPr>
+        <w:t xml:space="preserve"> σαν εργαλείο προσφέρει δυνατότητες </w:t>
+      </w:r>
+      <w:r>
+        <w:rPr>
+          <w:i/>
+          <w:iCs/>
+          <w:color w:val="404040" w:themeColor="text1" w:themeTint="BF"/>
+        </w:rPr>
+        <w:t>merge</w:t>
+      </w:r>
+      <w:r>
+        <w:rPr>
+          <w:i/>
+          <w:iCs/>
+          <w:color w:val="404040" w:themeColor="text1" w:themeTint="BF"/>
+          <w:lang w:val="el-GR"/>
+        </w:rPr>
+        <w:t xml:space="preserve"> των αρχείων μόνο για αρχεία κώδικα, είμαστε ιδιαίτερα προσεκτικοί, ώστε δύο μέλη της ομάδας να μην επεμβαίνουν στο ίδιο αρχείο τις ίδιες χρονικές περιόδους. Το πρόβλημα αυτό θα μπορούσε να λυθεί με τη χρήση εργαλείων, όπως τα </w:t>
+      </w:r>
+      <w:r>
+        <w:rPr>
+          <w:i/>
+          <w:iCs/>
+          <w:color w:val="404040" w:themeColor="text1" w:themeTint="BF"/>
+        </w:rPr>
+        <w:t>google</w:t>
+      </w:r>
+      <w:r>
+        <w:rPr>
+          <w:i/>
+          <w:iCs/>
+          <w:color w:val="404040" w:themeColor="text1" w:themeTint="BF"/>
+          <w:lang w:val="el-GR"/>
         </w:rPr>
         <w:t xml:space="preserve"> </w:t>
       </w:r>
       <w:r>
         <w:rPr>
-          <w:sz w:val="32"/>
-          <w:szCs w:val="32"/>
-          <w:lang w:val="el-GR"/>
-        </w:rPr>
-        <w:t>ΒΑΣΙΛΕΙΟΣ</w:t>
-      </w:r>
-    </w:p>
-    <w:p>
-      <w:pPr>
-        <w:rPr>
-          <w:sz w:val="32"/>
-          <w:szCs w:val="32"/>
-        </w:rPr>
-      </w:pPr>
-    </w:p>
-    <w:p>
-      <w:pPr>
+          <w:i/>
+          <w:iCs/>
+          <w:color w:val="404040" w:themeColor="text1" w:themeTint="BF"/>
+        </w:rPr>
+        <w:t>docs</w:t>
+      </w:r>
+      <w:r>
+        <w:rPr>
+          <w:i/>
+          <w:iCs/>
+          <w:color w:val="404040" w:themeColor="text1" w:themeTint="BF"/>
+          <w:lang w:val="el-GR"/>
+        </w:rPr>
+        <w:t xml:space="preserve">. Επιλέξαμε το </w:t>
+      </w:r>
+      <w:r>
+        <w:rPr>
+          <w:i/>
+          <w:iCs/>
+          <w:color w:val="404040" w:themeColor="text1" w:themeTint="BF"/>
+        </w:rPr>
+        <w:t>git</w:t>
+      </w:r>
+      <w:r>
+        <w:rPr>
+          <w:i/>
+          <w:iCs/>
+          <w:color w:val="404040" w:themeColor="text1" w:themeTint="BF"/>
+          <w:lang w:val="el-GR"/>
+        </w:rPr>
+        <w:t>, ώστε να εξοικειωθούμε με το εργαλείο που διδαχτήκαμε.</w:t>
+      </w:r>
+    </w:p>
+    <w:p>
+      <w:pPr>
+        <w:spacing w:after="0"/>
+        <w:rPr>
+          <w:i/>
+          <w:iCs/>
+          <w:color w:val="404040" w:themeColor="text1" w:themeTint="BF"/>
+          <w:lang w:val="el-GR"/>
+        </w:rPr>
+        <w:sectPr>
+          <w:pgSz w:w="11906" w:h="16838"/>
+          <w:pgMar w:top="1440" w:right="1800" w:bottom="1440" w:left="1800" w:header="706" w:footer="706" w:gutter="0"/>
+          <w:cols w:space="720"/>
+        </w:sectPr>
+      </w:pPr>
+    </w:p>
+    <w:p>
+      <w:pPr>
+        <w:rPr>
+          <w:sz w:val="32"/>
+          <w:szCs w:val="32"/>
+        </w:rPr>
+      </w:pPr>
+      <w:r>
         <w:rPr>
           <w:sz w:val="40"/>
           <w:szCs w:val="40"/>
-        </w:rPr>
-      </w:pPr>
-      <w:r>
-        <w:rPr>
-          <w:sz w:val="40"/>
-          <w:szCs w:val="40"/>
-          <w:lang w:val="el-GR"/>
-        </w:rPr>
+          <w:lang w:val="el-GR"/>
+        </w:rPr>
+        <w:lastRenderedPageBreak/>
         <w:t>Σχήμα</w:t>
       </w:r>
       <w:r>
@@ -450,7 +902,7 @@
                     <pic:cNvPicPr/>
                   </pic:nvPicPr>
                   <pic:blipFill>
-                    <a:blip r:embed="rId6"/>
+                    <a:blip r:embed="rId7"/>
                     <a:stretch>
                       <a:fillRect/>
                     </a:stretch>
@@ -638,7 +1090,6 @@
           <w:szCs w:val="32"/>
           <w:lang w:val="el-GR"/>
         </w:rPr>
-        <w:lastRenderedPageBreak/>
         <w:t>Διαχειριστής</w:t>
       </w:r>
       <w:r>
@@ -801,6 +1252,7 @@
           <w:szCs w:val="32"/>
           <w:lang w:val="el-GR"/>
         </w:rPr>
+        <w:lastRenderedPageBreak/>
         <w:t>Γυμναστήριο</w:t>
       </w:r>
       <w:r>
@@ -1247,18 +1699,6 @@
         </w:rPr>
         <w:t xml:space="preserve"> και γυμναστών με βάση τα στατιστικά τους σε κάποια άσκηση.</w:t>
       </w:r>
-    </w:p>
-    <w:p>
-      <w:pPr>
-        <w:pStyle w:val="a3"/>
-        <w:rPr>
-          <w:b/>
-          <w:bCs/>
-          <w:sz w:val="32"/>
-          <w:szCs w:val="32"/>
-          <w:lang w:val="el-GR"/>
-        </w:rPr>
-      </w:pPr>
     </w:p>
     <w:sectPr>
       <w:pgSz w:w="12240" w:h="15840"/>
@@ -1384,8 +1824,132 @@
       </w:rPr>
     </w:lvl>
   </w:abstractNum>
-  <w:num w:numId="1">
+  <w:abstractNum w:abstractNumId="1" w15:restartNumberingAfterBreak="0">
+    <w:nsid w:val="62EE1A6E"/>
+    <w:multiLevelType w:val="hybridMultilevel"/>
+    <w:tmpl w:val="BA10A454"/>
+    <w:lvl w:ilvl="0" w:tplc="27E4D63E">
+      <w:numFmt w:val="bullet"/>
+      <w:lvlText w:val="-"/>
+      <w:lvlJc w:val="left"/>
+      <w:pPr>
+        <w:ind w:left="1080" w:hanging="360"/>
+      </w:pPr>
+      <w:rPr>
+        <w:rFonts w:ascii="Calibri" w:eastAsiaTheme="minorHAnsi" w:hAnsi="Calibri" w:cs="Calibri" w:hint="default"/>
+      </w:rPr>
+    </w:lvl>
+    <w:lvl w:ilvl="1" w:tplc="04080003">
+      <w:start w:val="1"/>
+      <w:numFmt w:val="bullet"/>
+      <w:lvlText w:val="o"/>
+      <w:lvlJc w:val="left"/>
+      <w:pPr>
+        <w:ind w:left="1800" w:hanging="360"/>
+      </w:pPr>
+      <w:rPr>
+        <w:rFonts w:ascii="Courier New" w:hAnsi="Courier New" w:cs="Courier New" w:hint="default"/>
+      </w:rPr>
+    </w:lvl>
+    <w:lvl w:ilvl="2" w:tplc="04080005">
+      <w:start w:val="1"/>
+      <w:numFmt w:val="bullet"/>
+      <w:lvlText w:val=""/>
+      <w:lvlJc w:val="left"/>
+      <w:pPr>
+        <w:ind w:left="2520" w:hanging="360"/>
+      </w:pPr>
+      <w:rPr>
+        <w:rFonts w:ascii="Wingdings" w:hAnsi="Wingdings" w:hint="default"/>
+      </w:rPr>
+    </w:lvl>
+    <w:lvl w:ilvl="3" w:tplc="04080001">
+      <w:start w:val="1"/>
+      <w:numFmt w:val="bullet"/>
+      <w:lvlText w:val=""/>
+      <w:lvlJc w:val="left"/>
+      <w:pPr>
+        <w:ind w:left="3240" w:hanging="360"/>
+      </w:pPr>
+      <w:rPr>
+        <w:rFonts w:ascii="Symbol" w:hAnsi="Symbol" w:hint="default"/>
+      </w:rPr>
+    </w:lvl>
+    <w:lvl w:ilvl="4" w:tplc="04080003">
+      <w:start w:val="1"/>
+      <w:numFmt w:val="bullet"/>
+      <w:lvlText w:val="o"/>
+      <w:lvlJc w:val="left"/>
+      <w:pPr>
+        <w:ind w:left="3960" w:hanging="360"/>
+      </w:pPr>
+      <w:rPr>
+        <w:rFonts w:ascii="Courier New" w:hAnsi="Courier New" w:cs="Courier New" w:hint="default"/>
+      </w:rPr>
+    </w:lvl>
+    <w:lvl w:ilvl="5" w:tplc="04080005">
+      <w:start w:val="1"/>
+      <w:numFmt w:val="bullet"/>
+      <w:lvlText w:val=""/>
+      <w:lvlJc w:val="left"/>
+      <w:pPr>
+        <w:ind w:left="4680" w:hanging="360"/>
+      </w:pPr>
+      <w:rPr>
+        <w:rFonts w:ascii="Wingdings" w:hAnsi="Wingdings" w:hint="default"/>
+      </w:rPr>
+    </w:lvl>
+    <w:lvl w:ilvl="6" w:tplc="04080001">
+      <w:start w:val="1"/>
+      <w:numFmt w:val="bullet"/>
+      <w:lvlText w:val=""/>
+      <w:lvlJc w:val="left"/>
+      <w:pPr>
+        <w:ind w:left="5400" w:hanging="360"/>
+      </w:pPr>
+      <w:rPr>
+        <w:rFonts w:ascii="Symbol" w:hAnsi="Symbol" w:hint="default"/>
+      </w:rPr>
+    </w:lvl>
+    <w:lvl w:ilvl="7" w:tplc="04080003">
+      <w:start w:val="1"/>
+      <w:numFmt w:val="bullet"/>
+      <w:lvlText w:val="o"/>
+      <w:lvlJc w:val="left"/>
+      <w:pPr>
+        <w:ind w:left="6120" w:hanging="360"/>
+      </w:pPr>
+      <w:rPr>
+        <w:rFonts w:ascii="Courier New" w:hAnsi="Courier New" w:cs="Courier New" w:hint="default"/>
+      </w:rPr>
+    </w:lvl>
+    <w:lvl w:ilvl="8" w:tplc="04080005">
+      <w:start w:val="1"/>
+      <w:numFmt w:val="bullet"/>
+      <w:lvlText w:val=""/>
+      <w:lvlJc w:val="left"/>
+      <w:pPr>
+        <w:ind w:left="6840" w:hanging="360"/>
+      </w:pPr>
+      <w:rPr>
+        <w:rFonts w:ascii="Wingdings" w:hAnsi="Wingdings" w:hint="default"/>
+      </w:rPr>
+    </w:lvl>
+  </w:abstractNum>
+  <w:num w:numId="1" w16cid:durableId="2048944490">
     <w:abstractNumId w:val="0"/>
+  </w:num>
+  <w:num w:numId="2" w16cid:durableId="1338654904">
+    <w:abstractNumId w:val="1"/>
+    <w:lvlOverride w:ilvl="0"/>
+    <w:lvlOverride w:ilvl="1"/>
+    <w:lvlOverride w:ilvl="2"/>
+    <w:lvlOverride w:ilvl="3"/>
+    <w:lvlOverride w:ilvl="4"/>
+    <w:lvlOverride w:ilvl="5"/>
+    <w:lvlOverride w:ilvl="6"/>
+    <w:lvlOverride w:ilvl="7"/>
+    <w:lvlOverride w:ilvl="8"/>
   </w:num>
 </w:numbering>
 </file>
@@ -1828,6 +2392,106 @@
       <w:contextualSpacing/>
     </w:pPr>
   </w:style>
+  <w:style w:type="paragraph" w:styleId="a4">
+    <w:name w:val="Title"/>
+    <w:basedOn w:val="a"/>
+    <w:next w:val="a"/>
+    <w:link w:val="Char"/>
+    <w:uiPriority w:val="10"/>
+    <w:qFormat/>
+    <w:rsid w:val="004D6F87"/>
+    <w:pPr>
+      <w:spacing w:after="0" w:line="240" w:lineRule="auto"/>
+      <w:contextualSpacing/>
+    </w:pPr>
+    <w:rPr>
+      <w:rFonts w:asciiTheme="majorHAnsi" w:eastAsiaTheme="majorEastAsia" w:hAnsiTheme="majorHAnsi" w:cstheme="majorBidi"/>
+      <w:spacing w:val="-10"/>
+      <w:kern w:val="28"/>
+      <w:sz w:val="56"/>
+      <w:szCs w:val="56"/>
+    </w:rPr>
+  </w:style>
+  <w:style w:type="character" w:customStyle="1" w:styleId="Char">
+    <w:name w:val="Τίτλος Char"/>
+    <w:basedOn w:val="a0"/>
+    <w:link w:val="a4"/>
+    <w:uiPriority w:val="10"/>
+    <w:rsid w:val="004D6F87"/>
+    <w:rPr>
+      <w:rFonts w:asciiTheme="majorHAnsi" w:eastAsiaTheme="majorEastAsia" w:hAnsiTheme="majorHAnsi" w:cstheme="majorBidi"/>
+      <w:spacing w:val="-10"/>
+      <w:kern w:val="28"/>
+      <w:sz w:val="56"/>
+      <w:szCs w:val="56"/>
+    </w:rPr>
+  </w:style>
+  <w:style w:type="paragraph" w:styleId="a5">
+    <w:name w:val="Subtitle"/>
+    <w:basedOn w:val="a"/>
+    <w:next w:val="a"/>
+    <w:link w:val="Char0"/>
+    <w:uiPriority w:val="11"/>
+    <w:qFormat/>
+    <w:rsid w:val="004D6F87"/>
+    <w:pPr>
+      <w:numPr>
+        <w:ilvl w:val="1"/>
+      </w:numPr>
+    </w:pPr>
+    <w:rPr>
+      <w:rFonts w:eastAsiaTheme="minorEastAsia"/>
+      <w:color w:val="5A5A5A" w:themeColor="text1" w:themeTint="A5"/>
+      <w:spacing w:val="15"/>
+    </w:rPr>
+  </w:style>
+  <w:style w:type="character" w:customStyle="1" w:styleId="Char0">
+    <w:name w:val="Υπότιτλος Char"/>
+    <w:basedOn w:val="a0"/>
+    <w:link w:val="a5"/>
+    <w:uiPriority w:val="11"/>
+    <w:rsid w:val="004D6F87"/>
+    <w:rPr>
+      <w:rFonts w:eastAsiaTheme="minorEastAsia"/>
+      <w:color w:val="5A5A5A" w:themeColor="text1" w:themeTint="A5"/>
+      <w:spacing w:val="15"/>
+    </w:rPr>
+  </w:style>
+  <w:style w:type="character" w:styleId="a6">
+    <w:name w:val="Subtle Reference"/>
+    <w:basedOn w:val="a0"/>
+    <w:uiPriority w:val="31"/>
+    <w:qFormat/>
+    <w:rsid w:val="004D6F87"/>
+    <w:rPr>
+      <w:smallCaps/>
+      <w:color w:val="5A5A5A" w:themeColor="text1" w:themeTint="A5"/>
+    </w:rPr>
+  </w:style>
+  <w:style w:type="character" w:styleId="-">
+    <w:name w:val="Hyperlink"/>
+    <w:basedOn w:val="a0"/>
+    <w:uiPriority w:val="99"/>
+    <w:semiHidden/>
+    <w:unhideWhenUsed/>
+    <w:rsid w:val="00B04F73"/>
+    <w:rPr>
+      <w:color w:val="0563C1" w:themeColor="hyperlink"/>
+      <w:u w:val="single"/>
+    </w:rPr>
+  </w:style>
+  <w:style w:type="character" w:styleId="a7">
+    <w:name w:val="Subtle Emphasis"/>
+    <w:basedOn w:val="a0"/>
+    <w:uiPriority w:val="19"/>
+    <w:qFormat/>
+    <w:rsid w:val="00B04F73"/>
+    <w:rPr>
+      <w:i/>
+      <w:iCs/>
+      <w:color w:val="404040" w:themeColor="text1" w:themeTint="BF"/>
+    </w:rPr>
+  </w:style>
 </w:styles>
 </file>
 

</xml_diff>